<commit_message>
file deleted for subsys
</commit_message>
<xml_diff>
--- a/praesentatio/text.docx
+++ b/praesentatio/text.docx
@@ -2,33 +2,6 @@
 <file path=word/document.xml><?xml version="1.0" encoding="utf-8"?>
 <w:document xmlns:wpc="http://schemas.microsoft.com/office/word/2010/wordprocessingCanvas" xmlns:cx="http://schemas.microsoft.com/office/drawing/2014/chartex" xmlns:cx1="http://schemas.microsoft.com/office/drawing/2015/9/8/chartex" xmlns:cx2="http://schemas.microsoft.com/office/drawing/2015/10/21/chartex" xmlns:cx3="http://schemas.microsoft.com/office/drawing/2016/5/9/chartex" xmlns:cx4="http://schemas.microsoft.com/office/drawing/2016/5/10/chartex" xmlns:cx5="http://schemas.microsoft.com/office/drawing/2016/5/11/chartex" xmlns:cx6="http://schemas.microsoft.com/office/drawing/2016/5/12/chartex" xmlns:cx7="http://schemas.microsoft.com/office/drawing/2016/5/13/chartex" xmlns:cx8="http://schemas.microsoft.com/office/drawing/2016/5/14/chartex" xmlns:mc="http://schemas.openxmlformats.org/markup-compatibility/2006" xmlns:aink="http://schemas.microsoft.com/office/drawing/2016/ink" xmlns:am3d="http://schemas.microsoft.com/office/drawing/2017/model3d" xmlns:o="urn:schemas-microsoft-com:office:office" xmlns:r="http://schemas.openxmlformats.org/officeDocument/2006/relationships" xmlns:m="http://schemas.openxmlformats.org/officeDocument/2006/math" xmlns:v="urn:schemas-microsoft-com:vml" xmlns:wp14="http://schemas.microsoft.com/office/word/2010/wordprocessingDrawing" xmlns:wp="http://schemas.openxmlformats.org/drawingml/2006/wordprocessingDrawing" xmlns:w10="urn:schemas-microsoft-com:office:word" xmlns:w="http://schemas.openxmlformats.org/wordprocessingml/2006/main" xmlns:w14="http://schemas.microsoft.com/office/word/2010/wordml" xmlns:w15="http://schemas.microsoft.com/office/word/2012/wordml" xmlns:w16cid="http://schemas.microsoft.com/office/word/2016/wordml/cid" xmlns:w16se="http://schemas.microsoft.com/office/word/2015/wordml/symex" xmlns:wpg="http://schemas.microsoft.com/office/word/2010/wordprocessingGroup" xmlns:wpi="http://schemas.microsoft.com/office/word/2010/wordprocessingInk" xmlns:wne="http://schemas.microsoft.com/office/word/2006/wordml" xmlns:wps="http://schemas.microsoft.com/office/word/2010/wordprocessingShape" mc:Ignorable="w14 w15 w16se w16cid wp14">
   <w:body>
-    <w:p>
-      <w:r>
-        <w:t xml:space="preserve">1. Рассказываем про </w:t>
-      </w:r>
-      <w:r>
-        <w:t>то,</w:t>
-      </w:r>
-      <w:r>
-        <w:t xml:space="preserve"> как мы поняли задачу</w:t>
-      </w:r>
-    </w:p>
-    <w:p>
-      <w:r>
-        <w:t>2. Рассказать про наше решение проблемы</w:t>
-      </w:r>
-    </w:p>
-    <w:p>
-      <w:r>
-        <w:t xml:space="preserve">3. </w:t>
-      </w:r>
-      <w:r>
-        <w:t>Г</w:t>
-      </w:r>
-      <w:r>
-        <w:t>овно сайт и интеграцию с ним</w:t>
-      </w:r>
-    </w:p>
     <w:p/>
     <w:p>
       <w:r>
@@ -46,332 +19,269 @@
         <w:t>HYDRA</w:t>
       </w:r>
       <w:r>
-        <w:t xml:space="preserve"> с решением задачи №2 «Система обратной связи по качеству образования».</w:t>
+        <w:t xml:space="preserve"> с решением задач №2 «Система обратной связи по качеству образования»</w:t>
+      </w:r>
+      <w:r>
+        <w:t xml:space="preserve"> и №1 «Мобильное приложение </w:t>
+      </w:r>
+      <w:r>
+        <w:t>“</w:t>
+      </w:r>
+      <w:r>
+        <w:t>Мой физтех</w:t>
+      </w:r>
+      <w:r>
+        <w:t>”</w:t>
+      </w:r>
+      <w:r>
+        <w:t>»</w:t>
+      </w:r>
+    </w:p>
+    <w:p>
+      <w:r>
+        <w:t>Как мы поняли эту задачу?</w:t>
+      </w:r>
+      <w:r>
+        <w:t xml:space="preserve"> </w:t>
+      </w:r>
+      <w:r>
+        <w:t xml:space="preserve"># </w:t>
+      </w:r>
+      <w:r>
+        <w:t>Не говорить</w:t>
+      </w:r>
+    </w:p>
+    <w:p>
+      <w:pPr>
+        <w:ind w:left="705"/>
+      </w:pPr>
+      <w:r>
+        <w:t>В</w:t>
+      </w:r>
+      <w:r>
+        <w:t xml:space="preserve">о многих учебных </w:t>
+      </w:r>
+      <w:r>
+        <w:t>заведениях существует</w:t>
+      </w:r>
+      <w:r>
+        <w:t xml:space="preserve"> проблем</w:t>
+      </w:r>
+      <w:r>
+        <w:t>а</w:t>
+      </w:r>
+      <w:r>
+        <w:t xml:space="preserve">. Нету возможностей напрямую связаться с администрацией и оставить отзыв о </w:t>
+      </w:r>
+      <w:r>
+        <w:t>качестве образования</w:t>
+      </w:r>
+      <w:r>
+        <w:t xml:space="preserve"> анонимно.</w:t>
+      </w:r>
+      <w:r>
+        <w:t xml:space="preserve"> Сейчас всё это делается через посредников</w:t>
+      </w:r>
+      <w:r>
+        <w:t>.</w:t>
       </w:r>
     </w:p>
     <w:p/>
     <w:p>
-      <w:bookmarkStart w:id="0" w:name="_GoBack"/>
-      <w:bookmarkEnd w:id="0"/>
-    </w:p>
-    <w:p/>
-    <w:p>
-      <w:r>
-        <w:br w:type="page"/>
+      <w:r>
+        <w:t>Наше решение.</w:t>
       </w:r>
     </w:p>
     <w:p>
       <w:pPr>
+        <w:ind w:left="705"/>
+      </w:pPr>
+      <w:r>
+        <w:tab/>
+      </w:r>
+      <w:r>
+        <w:t>Мы создали портал, на котором любой пользователь имеющий логин и пароль имеет право отправить свой отзыв о обучении/преподавателе в МФТИ.</w:t>
+      </w:r>
+    </w:p>
+    <w:p>
+      <w:pPr>
+        <w:ind w:left="705"/>
+      </w:pPr>
+      <w:r>
+        <w:t>Администраторы портала</w:t>
+      </w:r>
+      <w:r>
+        <w:t>, могут просматривать отправленные отзывы, в будущем планируется добавить возможность отвечать на отзывы.</w:t>
+      </w:r>
+    </w:p>
+    <w:p>
+      <w:pPr>
+        <w:ind w:left="705"/>
+      </w:pPr>
+      <w:r>
+        <w:t xml:space="preserve">Отзыв может быть абсолютно любой, </w:t>
+      </w:r>
+      <w:r>
+        <w:t xml:space="preserve">а </w:t>
+      </w:r>
+      <w:r>
+        <w:t xml:space="preserve">благодарю машинному обучению мы можем классифицировать </w:t>
+      </w:r>
+      <w:r>
+        <w:t>его</w:t>
+      </w:r>
+      <w:r>
+        <w:t xml:space="preserve"> и понять позитивный он или негативный</w:t>
+      </w:r>
+      <w:r>
+        <w:t>.</w:t>
+      </w:r>
+    </w:p>
+    <w:p>
+      <w:pPr>
+        <w:ind w:left="705"/>
+      </w:pPr>
+      <w:r>
+        <w:t xml:space="preserve">Добавили навык в </w:t>
+      </w:r>
+      <w:proofErr w:type="spellStart"/>
+      <w:r>
+        <w:t>Яндекс.</w:t>
+      </w:r>
+      <w:proofErr w:type="gramStart"/>
+      <w:r>
+        <w:t>Станцию</w:t>
+      </w:r>
+      <w:proofErr w:type="spellEnd"/>
+      <w:proofErr w:type="gramEnd"/>
+      <w:r>
+        <w:t xml:space="preserve"> где вы можете в голосовой форме оставить отзыв</w:t>
+      </w:r>
+      <w:r>
+        <w:t xml:space="preserve">. </w:t>
+      </w:r>
+      <w:r>
+        <w:t>Просто, потому что</w:t>
+      </w:r>
+      <w:r>
+        <w:t xml:space="preserve"> мы можем это сделать</w:t>
+      </w:r>
+      <w:r>
+        <w:t>, ну а вдруг это удобно.</w:t>
+      </w:r>
+    </w:p>
+    <w:p>
+      <w:pPr>
+        <w:ind w:left="705"/>
+      </w:pPr>
+      <w:r>
+        <w:t xml:space="preserve">Приятным бонусом стало наше </w:t>
+      </w:r>
+      <w:r>
         <w:rPr>
           <w:lang w:val="en-US"/>
         </w:rPr>
-      </w:pPr>
+        <w:t>Android</w:t>
+      </w:r>
+      <w:r>
+        <w:t xml:space="preserve"> приложение с личным кабинетом</w:t>
+      </w:r>
+      <w:r>
+        <w:t xml:space="preserve">, расписанием </w:t>
+      </w:r>
+      <w:r>
+        <w:t>и возможностью отправить фидбек используя приложения.</w:t>
+      </w:r>
+    </w:p>
+    <w:p>
+      <w:pPr>
+        <w:ind w:left="705"/>
+      </w:pPr>
+    </w:p>
+    <w:p>
+      <w:r>
+        <w:t>Интеграция с сайтом и «прекрасная» авторизация.</w:t>
+      </w:r>
+    </w:p>
+    <w:p>
+      <w:pPr>
+        <w:ind w:left="705"/>
+      </w:pPr>
+      <w:r>
+        <w:t xml:space="preserve">Одна из проблем которая не позволила нам выполнить все треки на 100% — это отсутствие </w:t>
+      </w:r>
       <w:r>
         <w:rPr>
           <w:lang w:val="en-US"/>
         </w:rPr>
-        <w:lastRenderedPageBreak/>
-        <w:t>HYDRA</w:t>
-      </w:r>
-    </w:p>
-    <w:p>
-      <w:pPr>
+        <w:t>API</w:t>
+      </w:r>
+      <w:r>
+        <w:t>.</w:t>
+      </w:r>
+      <w:r>
+        <w:t xml:space="preserve"> А всю эту ситуацию ухудшает то, что авторизация в личный кабинет происходит с помощью прикрученного </w:t>
+      </w:r>
+      <w:proofErr w:type="spellStart"/>
+      <w:r>
+        <w:t>Google</w:t>
+      </w:r>
+      <w:proofErr w:type="spellEnd"/>
+      <w:r>
+        <w:t xml:space="preserve"> </w:t>
+      </w:r>
+      <w:r>
         <w:rPr>
           <w:lang w:val="en-US"/>
         </w:rPr>
-      </w:pPr>
+        <w:t>OAuth</w:t>
+      </w:r>
+      <w:r>
+        <w:t xml:space="preserve">. К сожалению, нам не удалось найти способ авторизовываться в системе без участия человека. Из-за этой, </w:t>
+      </w:r>
+      <w:proofErr w:type="gramStart"/>
+      <w:r>
+        <w:t>казалось бы</w:t>
+      </w:r>
+      <w:proofErr w:type="gramEnd"/>
+      <w:r>
+        <w:t xml:space="preserve"> маленькой детали, невозможно </w:t>
+      </w:r>
+      <w:proofErr w:type="spellStart"/>
+      <w:r>
+        <w:t>парсить</w:t>
+      </w:r>
+      <w:proofErr w:type="spellEnd"/>
+      <w:r>
+        <w:t xml:space="preserve"> данные с сайта даже напрямую.</w:t>
+      </w:r>
     </w:p>
     <w:p>
-      <w:r>
-        <w:t xml:space="preserve">Всем привет! </w:t>
-      </w:r>
-    </w:p>
-    <w:p>
-      <w:r>
-        <w:t xml:space="preserve">Меня зовут Коньков Артем, я представляю команду </w:t>
+      <w:pPr>
+        <w:ind w:left="705"/>
+      </w:pPr>
+      <w:r>
+        <w:t xml:space="preserve">Если бы у сайта было бы своё </w:t>
       </w:r>
       <w:r>
         <w:rPr>
           <w:lang w:val="en-US"/>
         </w:rPr>
-        <w:t>HYDRA</w:t>
-      </w:r>
-      <w:r>
-        <w:t xml:space="preserve"> с решением задачи №2 «Система обратной связи по качеству образования».</w:t>
-      </w:r>
-    </w:p>
-    <w:p>
-      <w:r>
-        <w:t>Ни один человек никогда в жизни не напишет ничего плохого если это будет не анонимно.</w:t>
-      </w:r>
-    </w:p>
-    <w:p>
-      <w:pPr>
-        <w:ind w:left="708"/>
-      </w:pPr>
-      <w:r>
-        <w:t>Банальная ситуация,</w:t>
-      </w:r>
-      <w:r>
-        <w:t xml:space="preserve"> которую всем нам просто </w:t>
-      </w:r>
-      <w:r>
-        <w:t>представить: Студент</w:t>
-      </w:r>
-      <w:r>
-        <w:t xml:space="preserve"> докладывает </w:t>
-      </w:r>
-      <w:r>
-        <w:t xml:space="preserve">о некомпетентности </w:t>
-      </w:r>
-      <w:proofErr w:type="spellStart"/>
-      <w:r>
-        <w:t>преподователя</w:t>
-      </w:r>
-      <w:proofErr w:type="spellEnd"/>
-      <w:r>
-        <w:t xml:space="preserve"> посредством данной формы, преподаватель узнаёт о </w:t>
-      </w:r>
-      <w:r>
-        <w:t>том,</w:t>
-      </w:r>
-      <w:r>
-        <w:t xml:space="preserve"> кто конкретно этот студент. А что происходит потом? </w:t>
-      </w:r>
-    </w:p>
-    <w:p>
-      <w:pPr>
-        <w:ind w:left="708"/>
-      </w:pPr>
-      <w:r>
-        <w:t>Потом преподаватель специально гасит/занижает оценки студенту</w:t>
-      </w:r>
-      <w:r>
-        <w:t>.</w:t>
-      </w:r>
-    </w:p>
-    <w:p>
-      <w:r>
-        <w:t>Поэтому только анонимный фидбэк.</w:t>
-      </w:r>
-    </w:p>
-    <w:p>
-      <w:r>
-        <w:tab/>
-      </w:r>
-      <w:r>
-        <w:tab/>
-        <w:t>//показываю скрины сайта, комментирую что где.</w:t>
-      </w:r>
-    </w:p>
-    <w:p>
-      <w:r>
-        <w:t>Мы изучили сайт личного кабинета МФТИ и поняли, что в текущей разработке есть пару нюансов.</w:t>
-      </w:r>
-    </w:p>
-    <w:p>
-      <w:pPr>
-        <w:pStyle w:val="a3"/>
-        <w:numPr>
-          <w:ilvl w:val="0"/>
-          <w:numId w:val="1"/>
-        </w:numPr>
-      </w:pPr>
-      <w:r>
-        <w:rPr>
-          <w:noProof/>
-        </w:rPr>
-        <w:drawing>
-          <wp:anchor distT="0" distB="0" distL="114300" distR="114300" simplePos="0" relativeHeight="251659264" behindDoc="0" locked="0" layoutInCell="1" allowOverlap="1" wp14:anchorId="443251B8" wp14:editId="5975DDF4">
-            <wp:simplePos x="0" y="0"/>
-            <wp:positionH relativeFrom="margin">
-              <wp:align>right</wp:align>
-            </wp:positionH>
-            <wp:positionV relativeFrom="paragraph">
-              <wp:posOffset>229870</wp:posOffset>
-            </wp:positionV>
-            <wp:extent cx="5940425" cy="2295525"/>
-            <wp:effectExtent l="0" t="0" r="3175" b="9525"/>
-            <wp:wrapTopAndBottom/>
-            <wp:docPr id="1" name="Рисунок 1"/>
-            <wp:cNvGraphicFramePr>
-              <a:graphicFrameLocks xmlns:a="http://schemas.openxmlformats.org/drawingml/2006/main" noChangeAspect="1"/>
-            </wp:cNvGraphicFramePr>
-            <a:graphic xmlns:a="http://schemas.openxmlformats.org/drawingml/2006/main">
-              <a:graphicData uri="http://schemas.openxmlformats.org/drawingml/2006/picture">
-                <pic:pic xmlns:pic="http://schemas.openxmlformats.org/drawingml/2006/picture">
-                  <pic:nvPicPr>
-                    <pic:cNvPr id="1" name=""/>
-                    <pic:cNvPicPr/>
-                  </pic:nvPicPr>
-                  <pic:blipFill rotWithShape="1">
-                    <a:blip r:embed="rId5">
-                      <a:extLst>
-                        <a:ext uri="{28A0092B-C50C-407E-A947-70E740481C1C}">
-                          <a14:useLocalDpi xmlns:a14="http://schemas.microsoft.com/office/drawing/2010/main" val="0"/>
-                        </a:ext>
-                      </a:extLst>
-                    </a:blip>
-                    <a:srcRect b="60617"/>
-                    <a:stretch/>
-                  </pic:blipFill>
-                  <pic:spPr bwMode="auto">
-                    <a:xfrm>
-                      <a:off x="0" y="0"/>
-                      <a:ext cx="5940425" cy="2295525"/>
-                    </a:xfrm>
-                    <a:prstGeom prst="rect">
-                      <a:avLst/>
-                    </a:prstGeom>
-                    <a:ln>
-                      <a:noFill/>
-                    </a:ln>
-                    <a:extLst>
-                      <a:ext uri="{53640926-AAD7-44D8-BBD7-CCE9431645EC}">
-                        <a14:shadowObscured xmlns:a14="http://schemas.microsoft.com/office/drawing/2010/main"/>
-                      </a:ext>
-                    </a:extLst>
-                  </pic:spPr>
-                </pic:pic>
-              </a:graphicData>
-            </a:graphic>
-            <wp14:sizeRelH relativeFrom="page">
-              <wp14:pctWidth>0</wp14:pctWidth>
-            </wp14:sizeRelH>
-            <wp14:sizeRelV relativeFrom="page">
-              <wp14:pctHeight>0</wp14:pctHeight>
-            </wp14:sizeRelV>
-          </wp:anchor>
-        </w:drawing>
-      </w:r>
-      <w:r>
-        <w:t>Обратная связь по качеству образования уже есть. Вот она!</w:t>
-      </w:r>
-      <w:r>
-        <w:rPr>
-          <w:noProof/>
-        </w:rPr>
-        <w:t xml:space="preserve"> </w:t>
-      </w:r>
-      <w:r>
-        <w:rPr>
-          <w:noProof/>
-        </w:rPr>
-        <w:t>Ой. Кажется сайт пустой</w:t>
-      </w:r>
-    </w:p>
-    <w:p>
-      <w:pPr>
-        <w:pStyle w:val="a3"/>
-        <w:numPr>
-          <w:ilvl w:val="0"/>
-          <w:numId w:val="1"/>
-        </w:numPr>
-      </w:pPr>
-      <w:r>
-        <w:rPr>
-          <w:noProof/>
-        </w:rPr>
-        <w:t>Достаточно проблемная аунтефикация в личный кабинет.</w:t>
-      </w:r>
-    </w:p>
-    <w:p>
-      <w:pPr>
-        <w:pStyle w:val="a3"/>
-        <w:rPr>
-          <w:noProof/>
-        </w:rPr>
-      </w:pPr>
-      <w:r>
-        <w:rPr>
-          <w:noProof/>
-        </w:rPr>
-        <w:t>Ну парвда, если вы выдаёте студентам почту в своей доменной зоне ну по этой почте и делайте логин, зачем гугл туда прикручивать?</w:t>
-      </w:r>
-    </w:p>
-    <w:p>
-      <w:pPr>
-        <w:pStyle w:val="a3"/>
-        <w:rPr>
-          <w:noProof/>
-        </w:rPr>
-      </w:pPr>
-      <w:r>
-        <w:rPr>
-          <w:noProof/>
-        </w:rPr>
-        <w:t xml:space="preserve">Это та проблема которая не даёт спарсить данные, а надобность в этом появляется после новости о том что у вас нет своего </w:t>
-      </w:r>
-      <w:r>
-        <w:rPr>
-          <w:noProof/>
-          <w:lang w:val="en-US"/>
-        </w:rPr>
         <w:t>API</w:t>
       </w:r>
       <w:r>
-        <w:rPr>
-          <w:noProof/>
-        </w:rPr>
-        <w:t>.</w:t>
-      </w:r>
-    </w:p>
-    <w:p>
-      <w:pPr>
-        <w:pStyle w:val="a3"/>
-        <w:rPr>
-          <w:noProof/>
-        </w:rPr>
-      </w:pPr>
-      <w:r>
-        <w:rPr>
-          <w:noProof/>
-        </w:rPr>
-        <w:t xml:space="preserve">Поэтому у вас и нет </w:t>
-      </w:r>
-      <w:r>
-        <w:rPr>
-          <w:noProof/>
-          <w:lang w:val="en-US"/>
-        </w:rPr>
-        <w:t>android</w:t>
-      </w:r>
-      <w:r>
-        <w:rPr>
-          <w:noProof/>
-        </w:rPr>
-        <w:t>/</w:t>
-      </w:r>
-      <w:r>
-        <w:rPr>
-          <w:noProof/>
-          <w:lang w:val="en-US"/>
-        </w:rPr>
-        <w:t>ios</w:t>
-      </w:r>
-      <w:r>
-        <w:rPr>
-          <w:noProof/>
-        </w:rPr>
-        <w:t xml:space="preserve"> </w:t>
-      </w:r>
-      <w:r>
-        <w:rPr>
-          <w:noProof/>
-        </w:rPr>
-        <w:t>клиента.</w:t>
-      </w:r>
-    </w:p>
-    <w:p/>
-    <w:p>
-      <w:r>
-        <w:t>Спасибо за внимание!</w:t>
-      </w:r>
-    </w:p>
-    <w:p/>
-    <w:p>
-      <w:r>
-        <w:t>Для ответов на вопросы судей я прошу подойти команду.</w:t>
+        <w:t xml:space="preserve">, ну или если бы мы имели доступ к </w:t>
+      </w:r>
+      <w:r>
+        <w:t>базе данных</w:t>
+      </w:r>
+      <w:r>
+        <w:t xml:space="preserve"> было бы гораздо проще работать, а соответственно запросто интегрировать наши с</w:t>
+      </w:r>
+      <w:bookmarkStart w:id="0" w:name="_GoBack"/>
+      <w:bookmarkEnd w:id="0"/>
+      <w:r>
+        <w:t>истемы в вашу.</w:t>
       </w:r>
     </w:p>
     <w:sectPr>
@@ -387,6 +297,95 @@
 <file path=word/numbering.xml><?xml version="1.0" encoding="utf-8"?>
 <w:numbering xmlns:wpc="http://schemas.microsoft.com/office/word/2010/wordprocessingCanvas" xmlns:cx="http://schemas.microsoft.com/office/drawing/2014/chartex" xmlns:cx1="http://schemas.microsoft.com/office/drawing/2015/9/8/chartex" xmlns:cx2="http://schemas.microsoft.com/office/drawing/2015/10/21/chartex" xmlns:cx3="http://schemas.microsoft.com/office/drawing/2016/5/9/chartex" xmlns:cx4="http://schemas.microsoft.com/office/drawing/2016/5/10/chartex" xmlns:cx5="http://schemas.microsoft.com/office/drawing/2016/5/11/chartex" xmlns:cx6="http://schemas.microsoft.com/office/drawing/2016/5/12/chartex" xmlns:cx7="http://schemas.microsoft.com/office/drawing/2016/5/13/chartex" xmlns:cx8="http://schemas.microsoft.com/office/drawing/2016/5/14/chartex" xmlns:mc="http://schemas.openxmlformats.org/markup-compatibility/2006" xmlns:aink="http://schemas.microsoft.com/office/drawing/2016/ink" xmlns:am3d="http://schemas.microsoft.com/office/drawing/2017/model3d" xmlns:o="urn:schemas-microsoft-com:office:office" xmlns:r="http://schemas.openxmlformats.org/officeDocument/2006/relationships" xmlns:m="http://schemas.openxmlformats.org/officeDocument/2006/math" xmlns:v="urn:schemas-microsoft-com:vml" xmlns:wp14="http://schemas.microsoft.com/office/word/2010/wordprocessingDrawing" xmlns:wp="http://schemas.openxmlformats.org/drawingml/2006/wordprocessingDrawing" xmlns:w10="urn:schemas-microsoft-com:office:word" xmlns:w="http://schemas.openxmlformats.org/wordprocessingml/2006/main" xmlns:w14="http://schemas.microsoft.com/office/word/2010/wordml" xmlns:w15="http://schemas.microsoft.com/office/word/2012/wordml" xmlns:w16cid="http://schemas.microsoft.com/office/word/2016/wordml/cid" xmlns:w16se="http://schemas.microsoft.com/office/word/2015/wordml/symex" xmlns:wpg="http://schemas.microsoft.com/office/word/2010/wordprocessingGroup" xmlns:wpi="http://schemas.microsoft.com/office/word/2010/wordprocessingInk" xmlns:wne="http://schemas.microsoft.com/office/word/2006/wordml" xmlns:wps="http://schemas.microsoft.com/office/word/2010/wordprocessingShape" mc:Ignorable="w14 w15 w16se w16cid wp14">
   <w:abstractNum w:abstractNumId="0" w15:restartNumberingAfterBreak="0">
+    <w:nsid w:val="4FCF715B"/>
+    <w:multiLevelType w:val="hybridMultilevel"/>
+    <w:tmpl w:val="6A524C04"/>
+    <w:lvl w:ilvl="0" w:tplc="0419000F">
+      <w:start w:val="1"/>
+      <w:numFmt w:val="decimal"/>
+      <w:lvlText w:val="%1."/>
+      <w:lvlJc w:val="left"/>
+      <w:pPr>
+        <w:ind w:left="720" w:hanging="360"/>
+      </w:pPr>
+      <w:rPr>
+        <w:rFonts w:hint="default"/>
+      </w:rPr>
+    </w:lvl>
+    <w:lvl w:ilvl="1" w:tplc="04190019" w:tentative="1">
+      <w:start w:val="1"/>
+      <w:numFmt w:val="lowerLetter"/>
+      <w:lvlText w:val="%2."/>
+      <w:lvlJc w:val="left"/>
+      <w:pPr>
+        <w:ind w:left="1440" w:hanging="360"/>
+      </w:pPr>
+    </w:lvl>
+    <w:lvl w:ilvl="2" w:tplc="0419001B" w:tentative="1">
+      <w:start w:val="1"/>
+      <w:numFmt w:val="lowerRoman"/>
+      <w:lvlText w:val="%3."/>
+      <w:lvlJc w:val="right"/>
+      <w:pPr>
+        <w:ind w:left="2160" w:hanging="180"/>
+      </w:pPr>
+    </w:lvl>
+    <w:lvl w:ilvl="3" w:tplc="0419000F" w:tentative="1">
+      <w:start w:val="1"/>
+      <w:numFmt w:val="decimal"/>
+      <w:lvlText w:val="%4."/>
+      <w:lvlJc w:val="left"/>
+      <w:pPr>
+        <w:ind w:left="2880" w:hanging="360"/>
+      </w:pPr>
+    </w:lvl>
+    <w:lvl w:ilvl="4" w:tplc="04190019" w:tentative="1">
+      <w:start w:val="1"/>
+      <w:numFmt w:val="lowerLetter"/>
+      <w:lvlText w:val="%5."/>
+      <w:lvlJc w:val="left"/>
+      <w:pPr>
+        <w:ind w:left="3600" w:hanging="360"/>
+      </w:pPr>
+    </w:lvl>
+    <w:lvl w:ilvl="5" w:tplc="0419001B" w:tentative="1">
+      <w:start w:val="1"/>
+      <w:numFmt w:val="lowerRoman"/>
+      <w:lvlText w:val="%6."/>
+      <w:lvlJc w:val="right"/>
+      <w:pPr>
+        <w:ind w:left="4320" w:hanging="180"/>
+      </w:pPr>
+    </w:lvl>
+    <w:lvl w:ilvl="6" w:tplc="0419000F" w:tentative="1">
+      <w:start w:val="1"/>
+      <w:numFmt w:val="decimal"/>
+      <w:lvlText w:val="%7."/>
+      <w:lvlJc w:val="left"/>
+      <w:pPr>
+        <w:ind w:left="5040" w:hanging="360"/>
+      </w:pPr>
+    </w:lvl>
+    <w:lvl w:ilvl="7" w:tplc="04190019" w:tentative="1">
+      <w:start w:val="1"/>
+      <w:numFmt w:val="lowerLetter"/>
+      <w:lvlText w:val="%8."/>
+      <w:lvlJc w:val="left"/>
+      <w:pPr>
+        <w:ind w:left="5760" w:hanging="360"/>
+      </w:pPr>
+    </w:lvl>
+    <w:lvl w:ilvl="8" w:tplc="0419001B" w:tentative="1">
+      <w:start w:val="1"/>
+      <w:numFmt w:val="lowerRoman"/>
+      <w:lvlText w:val="%9."/>
+      <w:lvlJc w:val="right"/>
+      <w:pPr>
+        <w:ind w:left="6480" w:hanging="180"/>
+      </w:pPr>
+    </w:lvl>
+  </w:abstractNum>
+  <w:abstractNum w:abstractNumId="1" w15:restartNumberingAfterBreak="0">
     <w:nsid w:val="65A41B5A"/>
     <w:multiLevelType w:val="hybridMultilevel"/>
     <w:tmpl w:val="76D8BF24"/>
@@ -475,7 +474,7 @@
       </w:pPr>
     </w:lvl>
   </w:abstractNum>
-  <w:abstractNum w:abstractNumId="1" w15:restartNumberingAfterBreak="0">
+  <w:abstractNum w:abstractNumId="2" w15:restartNumberingAfterBreak="0">
     <w:nsid w:val="78506DBD"/>
     <w:multiLevelType w:val="hybridMultilevel"/>
     <w:tmpl w:val="1F08D764"/>
@@ -565,9 +564,12 @@
     </w:lvl>
   </w:abstractNum>
   <w:num w:numId="1">
+    <w:abstractNumId w:val="2"/>
+  </w:num>
+  <w:num w:numId="2">
     <w:abstractNumId w:val="1"/>
   </w:num>
-  <w:num w:numId="2">
+  <w:num w:numId="3">
     <w:abstractNumId w:val="0"/>
   </w:num>
 </w:numbering>
@@ -1306,4 +1308,16 @@
     </a:ext>
   </a:extLst>
 </a:theme>
+</file>
+
+<file path=customXml/item1.xml><?xml version="1.0" encoding="utf-8"?>
+<b:Sources xmlns:b="http://schemas.openxmlformats.org/officeDocument/2006/bibliography" xmlns="http://schemas.openxmlformats.org/officeDocument/2006/bibliography" SelectedStyle="\APASixthEditionOfficeOnline.xsl" StyleName="APA" Version="6"/>
+</file>
+
+<file path=customXml/itemProps1.xml><?xml version="1.0" encoding="utf-8"?>
+<ds:datastoreItem xmlns:ds="http://schemas.openxmlformats.org/officeDocument/2006/customXml" ds:itemID="{77E1E189-5120-4B87-958F-E9A23B78A6C0}">
+  <ds:schemaRefs>
+    <ds:schemaRef ds:uri="http://schemas.openxmlformats.org/officeDocument/2006/bibliography"/>
+  </ds:schemaRefs>
+</ds:datastoreItem>
 </file>
</xml_diff>